<commit_message>
docs: add CVDS – ciclo de vida de desenvolvimento de sistema
</commit_message>
<xml_diff>
--- a/Orientacao/Aulas.docx
+++ b/Orientacao/Aulas.docx
@@ -1,6 +1,6 @@
 
 <file path=word/document.xml><?xml version="1.0" encoding="utf-8"?>
-<w:document xmlns:wpc="http://schemas.microsoft.com/office/word/2010/wordprocessingCanvas" xmlns:cx="http://schemas.microsoft.com/office/drawing/2014/chartex" xmlns:cx1="http://schemas.microsoft.com/office/drawing/2015/9/8/chartex" xmlns:cx2="http://schemas.microsoft.com/office/drawing/2015/10/21/chartex" xmlns:cx3="http://schemas.microsoft.com/office/drawing/2016/5/9/chartex" xmlns:cx4="http://schemas.microsoft.com/office/drawing/2016/5/10/chartex" xmlns:cx5="http://schemas.microsoft.com/office/drawing/2016/5/11/chartex" xmlns:cx6="http://schemas.microsoft.com/office/drawing/2016/5/12/chartex" xmlns:cx7="http://schemas.microsoft.com/office/drawing/2016/5/13/chartex" xmlns:cx8="http://schemas.microsoft.com/office/drawing/2016/5/14/chartex" xmlns:mc="http://schemas.openxmlformats.org/markup-compatibility/2006" xmlns:aink="http://schemas.microsoft.com/office/drawing/2016/ink" xmlns:am3d="http://schemas.microsoft.com/office/drawing/2017/model3d" xmlns:o="urn:schemas-microsoft-com:office:office" xmlns:oel="http://schemas.microsoft.com/office/2019/extlst" xmlns:r="http://schemas.openxmlformats.org/officeDocument/2006/relationships" xmlns:m="http://schemas.openxmlformats.org/officeDocument/2006/math" xmlns:v="urn:schemas-microsoft-com:vml" xmlns:wp14="http://schemas.microsoft.com/office/word/2010/wordprocessingDrawing" xmlns:wp="http://schemas.openxmlformats.org/drawingml/2006/wordprocessingDrawing" xmlns:w10="urn:schemas-microsoft-com:office:word" xmlns:w="http://schemas.openxmlformats.org/wordprocessingml/2006/main" xmlns:w14="http://schemas.microsoft.com/office/word/2010/wordml" xmlns:w15="http://schemas.microsoft.com/office/word/2012/wordml" xmlns:w16cex="http://schemas.microsoft.com/office/word/2018/wordml/cex" xmlns:w16cid="http://schemas.microsoft.com/office/word/2016/wordml/cid" xmlns:w16="http://schemas.microsoft.com/office/word/2018/wordml" xmlns:w16sdtdh="http://schemas.microsoft.com/office/word/2020/wordml/sdtdatahash" xmlns:w16se="http://schemas.microsoft.com/office/word/2015/wordml/symex" xmlns:wpg="http://schemas.microsoft.com/office/word/2010/wordprocessingGroup" xmlns:wpi="http://schemas.microsoft.com/office/word/2010/wordprocessingInk" xmlns:wne="http://schemas.microsoft.com/office/word/2006/wordml" xmlns:wps="http://schemas.microsoft.com/office/word/2010/wordprocessingShape" mc:Ignorable="w14 w15 w16se w16cid w16 w16cex w16sdtdh wp14">
+<w:document xmlns:wpc="http://schemas.microsoft.com/office/word/2010/wordprocessingCanvas" xmlns:cx="http://schemas.microsoft.com/office/drawing/2014/chartex" xmlns:cx1="http://schemas.microsoft.com/office/drawing/2015/9/8/chartex" xmlns:cx2="http://schemas.microsoft.com/office/drawing/2015/10/21/chartex" xmlns:cx3="http://schemas.microsoft.com/office/drawing/2016/5/9/chartex" xmlns:cx4="http://schemas.microsoft.com/office/drawing/2016/5/10/chartex" xmlns:cx5="http://schemas.microsoft.com/office/drawing/2016/5/11/chartex" xmlns:cx6="http://schemas.microsoft.com/office/drawing/2016/5/12/chartex" xmlns:cx7="http://schemas.microsoft.com/office/drawing/2016/5/13/chartex" xmlns:cx8="http://schemas.microsoft.com/office/drawing/2016/5/14/chartex" xmlns:mc="http://schemas.openxmlformats.org/markup-compatibility/2006" xmlns:aink="http://schemas.microsoft.com/office/drawing/2016/ink" xmlns:am3d="http://schemas.microsoft.com/office/drawing/2017/model3d" xmlns:o="urn:schemas-microsoft-com:office:office" xmlns:oel="http://schemas.microsoft.com/office/2019/extlst" xmlns:r="http://schemas.openxmlformats.org/officeDocument/2006/relationships" xmlns:m="http://schemas.openxmlformats.org/officeDocument/2006/math" xmlns:v="urn:schemas-microsoft-com:vml" xmlns:wp14="http://schemas.microsoft.com/office/word/2010/wordprocessingDrawing" xmlns:wp="http://schemas.openxmlformats.org/drawingml/2006/wordprocessingDrawing" xmlns:w10="urn:schemas-microsoft-com:office:word" xmlns:w="http://schemas.openxmlformats.org/wordprocessingml/2006/main" xmlns:w14="http://schemas.microsoft.com/office/word/2010/wordml" xmlns:w15="http://schemas.microsoft.com/office/word/2012/wordml" xmlns:w16cex="http://schemas.microsoft.com/office/word/2018/wordml/cex" xmlns:w16cid="http://schemas.microsoft.com/office/word/2016/wordml/cid" xmlns:w16="http://schemas.microsoft.com/office/word/2018/wordml" xmlns:w16du="http://schemas.microsoft.com/office/word/2023/wordml/word16du" xmlns:w16sdtdh="http://schemas.microsoft.com/office/word/2020/wordml/sdtdatahash" xmlns:w16se="http://schemas.microsoft.com/office/word/2015/wordml/symex" xmlns:wpg="http://schemas.microsoft.com/office/word/2010/wordprocessingGroup" xmlns:wpi="http://schemas.microsoft.com/office/word/2010/wordprocessingInk" xmlns:wne="http://schemas.microsoft.com/office/word/2006/wordml" xmlns:wps="http://schemas.microsoft.com/office/word/2010/wordprocessingShape" mc:Ignorable="w14 w15 w16se w16cid w16 w16cex w16sdtdh w16du wp14">
   <w:body>
     <w:p>
       <w:r>
@@ -47,22 +47,424 @@
       </w:r>
       <w:r>
         <w:t xml:space="preserve"> de projeto</w:t>
+      </w:r>
+    </w:p>
+    <w:p/>
+    <w:p>
+      <w:r>
+        <w:t>23/04/2024</w:t>
+      </w:r>
+    </w:p>
+    <w:p>
+      <w:pPr>
+        <w:rPr>
+          <w:b/>
+          <w:bCs/>
+        </w:rPr>
+      </w:pPr>
+      <w:r>
+        <w:rPr>
+          <w:b/>
+          <w:bCs/>
+        </w:rPr>
+        <w:t>CVDS – ciclo de vida de desenvolvimento de sistema</w:t>
+      </w:r>
+    </w:p>
+    <w:p>
+      <w:pPr>
+        <w:rPr>
+          <w:b/>
+          <w:bCs/>
+        </w:rPr>
+      </w:pPr>
+      <w:r>
+        <w:rPr>
+          <w:b/>
+          <w:bCs/>
+        </w:rPr>
+        <w:t>Fase 1 – Planejamento</w:t>
+      </w:r>
+    </w:p>
+    <w:p>
+      <w:r>
+        <w:tab/>
+        <w:t>- EAP</w:t>
+      </w:r>
+    </w:p>
+    <w:p>
+      <w:r>
+        <w:tab/>
+        <w:t>- Viabilidade</w:t>
+      </w:r>
+    </w:p>
+    <w:p>
+      <w:r>
+        <w:tab/>
+        <w:t>- Mapeamento</w:t>
+      </w:r>
+    </w:p>
+    <w:p>
+      <w:pPr>
+        <w:rPr>
+          <w:b/>
+          <w:bCs/>
+        </w:rPr>
+      </w:pPr>
+      <w:r>
+        <w:rPr>
+          <w:b/>
+          <w:bCs/>
+        </w:rPr>
+        <w:t>Fase 2 – Análise</w:t>
+      </w:r>
+    </w:p>
+    <w:p>
+      <w:r>
+        <w:tab/>
+        <w:t>- Elicitaçõa</w:t>
+      </w:r>
+    </w:p>
+    <w:p>
+      <w:r>
+        <w:tab/>
+        <w:t>- Diagramas – BPMN</w:t>
+      </w:r>
+    </w:p>
+    <w:p>
+      <w:r>
+        <w:tab/>
+        <w:t>- verificação/validação</w:t>
+      </w:r>
+    </w:p>
+    <w:p>
+      <w:pPr>
+        <w:rPr>
+          <w:b/>
+          <w:bCs/>
+        </w:rPr>
+      </w:pPr>
+      <w:r>
+        <w:rPr>
+          <w:b/>
+          <w:bCs/>
+        </w:rPr>
+        <w:t>Fase 3 – Design</w:t>
+      </w:r>
+    </w:p>
+    <w:p>
+      <w:r>
+        <w:tab/>
+        <w:t>- Diagrama de caso de uso</w:t>
+      </w:r>
+    </w:p>
+    <w:p>
+      <w:r>
+        <w:tab/>
+        <w:t>- Diagrama de B.D</w:t>
+      </w:r>
+    </w:p>
+    <w:p>
+      <w:r>
+        <w:tab/>
+        <w:t>- Telas – Prototipação</w:t>
+      </w:r>
+    </w:p>
+    <w:p>
+      <w:pPr>
+        <w:rPr>
+          <w:b/>
+          <w:bCs/>
+        </w:rPr>
+      </w:pPr>
+      <w:r>
+        <w:rPr>
+          <w:b/>
+          <w:bCs/>
+        </w:rPr>
+        <w:t>Fase 4 – Desenvolvimento</w:t>
+      </w:r>
+    </w:p>
+    <w:p>
+      <w:r>
+        <w:tab/>
+        <w:t>- Código</w:t>
+      </w:r>
+      <w:r>
+        <w:tab/>
+      </w:r>
+      <w:r>
+        <w:tab/>
+      </w:r>
+      <w:r>
+        <w:tab/>
+        <w:t>DRUD</w:t>
+      </w:r>
+    </w:p>
+    <w:p>
+      <w:r>
+        <w:tab/>
+        <w:t>- B.D</w:t>
+      </w:r>
+    </w:p>
+    <w:p>
+      <w:r>
+        <w:tab/>
+        <w:t>- Infraestrutura</w:t>
+      </w:r>
+    </w:p>
+    <w:p>
+      <w:pPr>
+        <w:rPr>
+          <w:b/>
+          <w:bCs/>
+        </w:rPr>
+      </w:pPr>
+      <w:r>
+        <w:rPr>
+          <w:b/>
+          <w:bCs/>
+        </w:rPr>
+        <w:t>Fase 5 – Testes</w:t>
+      </w:r>
+    </w:p>
+    <w:p>
+      <w:r>
+        <w:tab/>
+        <w:t>- Mitigação</w:t>
+      </w:r>
+    </w:p>
+    <w:p>
+      <w:r>
+        <w:tab/>
+        <w:t>- Criticidade</w:t>
+      </w:r>
+    </w:p>
+    <w:p>
+      <w:r>
+        <w:tab/>
+        <w:t>- Qualidade total</w:t>
       </w:r>
     </w:p>
     <w:p/>
     <w:p/>
+    <w:p>
+      <w:pPr>
+        <w:rPr>
+          <w:b/>
+          <w:bCs/>
+        </w:rPr>
+      </w:pPr>
+      <w:r>
+        <w:rPr>
+          <w:b/>
+          <w:bCs/>
+        </w:rPr>
+        <w:lastRenderedPageBreak/>
+        <w:t>Fase 6 – eficácia/adequações</w:t>
+      </w:r>
+    </w:p>
+    <w:p>
+      <w:r>
+        <w:tab/>
+        <w:t>- Documentação</w:t>
+      </w:r>
+    </w:p>
+    <w:p>
+      <w:r>
+        <w:tab/>
+        <w:t>- Ambientação</w:t>
+      </w:r>
+    </w:p>
+    <w:p>
+      <w:r>
+        <w:tab/>
+        <w:t>- Capacitação</w:t>
+      </w:r>
+    </w:p>
+    <w:p>
+      <w:pPr>
+        <w:rPr>
+          <w:b/>
+          <w:bCs/>
+        </w:rPr>
+      </w:pPr>
+      <w:r>
+        <w:rPr>
+          <w:b/>
+          <w:bCs/>
+        </w:rPr>
+        <w:t>Fase 7 – Manutenção</w:t>
+      </w:r>
+    </w:p>
+    <w:p>
+      <w:r>
+        <w:tab/>
+        <w:t>- Portabilidade</w:t>
+      </w:r>
+      <w:r>
+        <w:tab/>
+      </w:r>
+      <w:r>
+        <w:tab/>
+        <w:t>produto</w:t>
+      </w:r>
+    </w:p>
+    <w:p>
+      <w:r>
+        <w:tab/>
+        <w:t>- Usabilidade</w:t>
+      </w:r>
+    </w:p>
+    <w:p>
+      <w:r>
+        <w:tab/>
+      </w:r>
+      <w:r>
+        <w:t>- Integridade</w:t>
+      </w:r>
+    </w:p>
     <w:p/>
     <w:p>
-      <w:r>
-        <w:tab/>
-      </w:r>
-    </w:p>
-    <w:p/>
+      <w:pPr>
+        <w:rPr>
+          <w:b/>
+          <w:bCs/>
+        </w:rPr>
+      </w:pPr>
+      <w:r>
+        <w:rPr>
+          <w:b/>
+          <w:bCs/>
+        </w:rPr>
+        <w:t>Cuidados: Podem provocar o fracasso do projeto</w:t>
+      </w:r>
+    </w:p>
+    <w:p>
+      <w:r>
+        <w:rPr>
+          <w:b/>
+          <w:bCs/>
+        </w:rPr>
+        <w:t xml:space="preserve">1 – </w:t>
+      </w:r>
+      <w:r>
+        <w:rPr>
+          <w:b/>
+          <w:bCs/>
+        </w:rPr>
+        <w:t>Requisitos incerto ou ausentes</w:t>
+      </w:r>
+    </w:p>
+    <w:p>
+      <w:pPr>
+        <w:rPr>
+          <w:b/>
+          <w:bCs/>
+        </w:rPr>
+      </w:pPr>
+      <w:r>
+        <w:rPr>
+          <w:b/>
+          <w:bCs/>
+        </w:rPr>
+        <w:t>2</w:t>
+      </w:r>
+      <w:r>
+        <w:rPr>
+          <w:b/>
+          <w:bCs/>
+        </w:rPr>
+        <w:t xml:space="preserve"> – Pular </w:t>
+      </w:r>
+      <w:r>
+        <w:rPr>
+          <w:b/>
+          <w:bCs/>
+        </w:rPr>
+        <w:t>uma das fases do C.U.D.S</w:t>
+      </w:r>
+    </w:p>
+    <w:p>
+      <w:pPr>
+        <w:rPr>
+          <w:b/>
+          <w:bCs/>
+        </w:rPr>
+      </w:pPr>
+      <w:r>
+        <w:rPr>
+          <w:b/>
+          <w:bCs/>
+        </w:rPr>
+        <w:t>3 – Incapacidade de gerenciar o projeto</w:t>
+      </w:r>
+    </w:p>
+    <w:p>
+      <w:pPr>
+        <w:rPr>
+          <w:b/>
+          <w:bCs/>
+        </w:rPr>
+      </w:pPr>
+      <w:r>
+        <w:rPr>
+          <w:b/>
+          <w:bCs/>
+        </w:rPr>
+        <w:t xml:space="preserve">4 – Quando ocorrer desvio do escopo [scope creep] ... </w:t>
+      </w:r>
+      <w:r>
+        <w:rPr>
+          <w:b/>
+          <w:bCs/>
+          <w:color w:val="FF0000"/>
+        </w:rPr>
+        <w:t>é o TAP, ele está de acordo com a proposta do projeto?</w:t>
+      </w:r>
+    </w:p>
+    <w:p>
+      <w:pPr>
+        <w:rPr>
+          <w:b/>
+          <w:bCs/>
+        </w:rPr>
+      </w:pPr>
+      <w:r>
+        <w:rPr>
+          <w:b/>
+          <w:bCs/>
+        </w:rPr>
+        <w:t>5 – Quando ocorrer um aumento de complexidade, exigindo mais recursos [ feature creep]</w:t>
+      </w:r>
+    </w:p>
+    <w:p>
+      <w:pPr>
+        <w:rPr>
+          <w:b/>
+          <w:bCs/>
+        </w:rPr>
+      </w:pPr>
+      <w:r>
+        <w:rPr>
+          <w:b/>
+          <w:bCs/>
+        </w:rPr>
+        <w:t>6 – Mudanças de tecnologia</w:t>
+      </w:r>
+    </w:p>
+    <w:p>
+      <w:pPr>
+        <w:rPr>
+          <w:b/>
+          <w:bCs/>
+        </w:rPr>
+      </w:pPr>
+    </w:p>
     <w:p/>
     <w:p/>
     <w:sectPr>
       <w:pgSz w:w="11906" w:h="16838"/>
-      <w:pgMar w:top="1417" w:right="1701" w:bottom="1417" w:left="1701" w:header="708" w:footer="708" w:gutter="0"/>
+      <w:pgMar w:top="1417" w:right="1701" w:bottom="142" w:left="1701" w:header="708" w:footer="708" w:gutter="0"/>
       <w:cols w:space="708"/>
       <w:docGrid w:linePitch="360"/>
     </w:sectPr>
@@ -71,7 +473,7 @@
 </file>
 
 <file path=word/styles.xml><?xml version="1.0" encoding="utf-8"?>
-<w:styles xmlns:mc="http://schemas.openxmlformats.org/markup-compatibility/2006" xmlns:r="http://schemas.openxmlformats.org/officeDocument/2006/relationships" xmlns:w="http://schemas.openxmlformats.org/wordprocessingml/2006/main" xmlns:w14="http://schemas.microsoft.com/office/word/2010/wordml" xmlns:w15="http://schemas.microsoft.com/office/word/2012/wordml" xmlns:w16cex="http://schemas.microsoft.com/office/word/2018/wordml/cex" xmlns:w16cid="http://schemas.microsoft.com/office/word/2016/wordml/cid" xmlns:w16="http://schemas.microsoft.com/office/word/2018/wordml" xmlns:w16sdtdh="http://schemas.microsoft.com/office/word/2020/wordml/sdtdatahash" xmlns:w16se="http://schemas.microsoft.com/office/word/2015/wordml/symex" mc:Ignorable="w14 w15 w16se w16cid w16 w16cex w16sdtdh">
+<w:styles xmlns:mc="http://schemas.openxmlformats.org/markup-compatibility/2006" xmlns:r="http://schemas.openxmlformats.org/officeDocument/2006/relationships" xmlns:w="http://schemas.openxmlformats.org/wordprocessingml/2006/main" xmlns:w14="http://schemas.microsoft.com/office/word/2010/wordml" xmlns:w15="http://schemas.microsoft.com/office/word/2012/wordml" xmlns:w16cex="http://schemas.microsoft.com/office/word/2018/wordml/cex" xmlns:w16cid="http://schemas.microsoft.com/office/word/2016/wordml/cid" xmlns:w16="http://schemas.microsoft.com/office/word/2018/wordml" xmlns:w16du="http://schemas.microsoft.com/office/word/2023/wordml/word16du" xmlns:w16sdtdh="http://schemas.microsoft.com/office/word/2020/wordml/sdtdatahash" xmlns:w16se="http://schemas.microsoft.com/office/word/2015/wordml/symex" mc:Ignorable="w14 w15 w16se w16cid w16 w16cex w16sdtdh w16du">
   <w:docDefaults>
     <w:rPrDefault>
       <w:rPr>

</xml_diff>

<commit_message>
docs: adicionado conteúdo sobre matriz de rastreabilidade e documentação de portabilidade
</commit_message>
<xml_diff>
--- a/Orientacao/Aulas.docx
+++ b/Orientacao/Aulas.docx
@@ -374,14 +374,7 @@
           <w:b/>
           <w:bCs/>
         </w:rPr>
-        <w:t xml:space="preserve"> – Pular </w:t>
-      </w:r>
-      <w:r>
-        <w:rPr>
-          <w:b/>
-          <w:bCs/>
-        </w:rPr>
-        <w:t>uma das fases do C.U.D.S</w:t>
+        <w:t xml:space="preserve"> – Pular uma das fases do C.U.D.S</w:t>
       </w:r>
     </w:p>
     <w:p>
@@ -460,6 +453,399 @@
         </w:rPr>
       </w:pPr>
     </w:p>
+    <w:p>
+      <w:r>
+        <w:t>07/05  Terça</w:t>
+      </w:r>
+    </w:p>
+    <w:p>
+      <w:r>
+        <w:t>Matriz de rastreabilidade</w:t>
+      </w:r>
+    </w:p>
+    <w:tbl>
+      <w:tblPr>
+        <w:tblStyle w:val="Tabelacomgrade"/>
+        <w:tblW w:w="0" w:type="auto"/>
+        <w:tblLook w:val="04A0" w:firstRow="1" w:lastRow="0" w:firstColumn="1" w:lastColumn="0" w:noHBand="0" w:noVBand="1"/>
+      </w:tblPr>
+      <w:tblGrid>
+        <w:gridCol w:w="2123"/>
+        <w:gridCol w:w="2123"/>
+        <w:gridCol w:w="2124"/>
+        <w:gridCol w:w="2124"/>
+      </w:tblGrid>
+      <w:tr>
+        <w:tc>
+          <w:tcPr>
+            <w:tcW w:w="2123" w:type="dxa"/>
+          </w:tcPr>
+          <w:p/>
+        </w:tc>
+        <w:tc>
+          <w:tcPr>
+            <w:tcW w:w="2123" w:type="dxa"/>
+          </w:tcPr>
+          <w:p>
+            <w:r>
+              <w:t>RN01</w:t>
+            </w:r>
+          </w:p>
+        </w:tc>
+        <w:tc>
+          <w:tcPr>
+            <w:tcW w:w="2124" w:type="dxa"/>
+          </w:tcPr>
+          <w:p>
+            <w:r>
+              <w:t>RN02</w:t>
+            </w:r>
+          </w:p>
+        </w:tc>
+        <w:tc>
+          <w:tcPr>
+            <w:tcW w:w="2124" w:type="dxa"/>
+          </w:tcPr>
+          <w:p>
+            <w:r>
+              <w:t>RN03</w:t>
+            </w:r>
+          </w:p>
+        </w:tc>
+      </w:tr>
+      <w:tr>
+        <w:tc>
+          <w:tcPr>
+            <w:tcW w:w="2123" w:type="dxa"/>
+          </w:tcPr>
+          <w:p>
+            <w:r>
+              <w:t>RF01</w:t>
+            </w:r>
+          </w:p>
+        </w:tc>
+        <w:tc>
+          <w:tcPr>
+            <w:tcW w:w="2123" w:type="dxa"/>
+          </w:tcPr>
+          <w:p>
+            <w:pPr>
+              <w:jc w:val="center"/>
+            </w:pPr>
+            <w:r>
+              <w:t>x</w:t>
+            </w:r>
+          </w:p>
+        </w:tc>
+        <w:tc>
+          <w:tcPr>
+            <w:tcW w:w="2124" w:type="dxa"/>
+          </w:tcPr>
+          <w:p>
+            <w:pPr>
+              <w:jc w:val="center"/>
+            </w:pPr>
+          </w:p>
+        </w:tc>
+        <w:tc>
+          <w:tcPr>
+            <w:tcW w:w="2124" w:type="dxa"/>
+          </w:tcPr>
+          <w:p>
+            <w:pPr>
+              <w:jc w:val="center"/>
+            </w:pPr>
+          </w:p>
+        </w:tc>
+      </w:tr>
+      <w:tr>
+        <w:tc>
+          <w:tcPr>
+            <w:tcW w:w="2123" w:type="dxa"/>
+          </w:tcPr>
+          <w:p>
+            <w:r>
+              <w:t>RF0</w:t>
+            </w:r>
+            <w:r>
+              <w:t>2</w:t>
+            </w:r>
+          </w:p>
+        </w:tc>
+        <w:tc>
+          <w:tcPr>
+            <w:tcW w:w="2123" w:type="dxa"/>
+          </w:tcPr>
+          <w:p>
+            <w:pPr>
+              <w:jc w:val="center"/>
+            </w:pPr>
+          </w:p>
+        </w:tc>
+        <w:tc>
+          <w:tcPr>
+            <w:tcW w:w="2124" w:type="dxa"/>
+          </w:tcPr>
+          <w:p>
+            <w:pPr>
+              <w:jc w:val="center"/>
+            </w:pPr>
+          </w:p>
+        </w:tc>
+        <w:tc>
+          <w:tcPr>
+            <w:tcW w:w="2124" w:type="dxa"/>
+          </w:tcPr>
+          <w:p>
+            <w:pPr>
+              <w:jc w:val="center"/>
+            </w:pPr>
+            <w:r>
+              <w:t>x</w:t>
+            </w:r>
+          </w:p>
+        </w:tc>
+      </w:tr>
+      <w:tr>
+        <w:tc>
+          <w:tcPr>
+            <w:tcW w:w="2123" w:type="dxa"/>
+          </w:tcPr>
+          <w:p>
+            <w:r>
+              <w:t>RF0</w:t>
+            </w:r>
+            <w:r>
+              <w:t>3</w:t>
+            </w:r>
+          </w:p>
+        </w:tc>
+        <w:tc>
+          <w:tcPr>
+            <w:tcW w:w="2123" w:type="dxa"/>
+          </w:tcPr>
+          <w:p>
+            <w:pPr>
+              <w:jc w:val="center"/>
+            </w:pPr>
+            <w:r>
+              <w:t>x</w:t>
+            </w:r>
+          </w:p>
+        </w:tc>
+        <w:tc>
+          <w:tcPr>
+            <w:tcW w:w="2124" w:type="dxa"/>
+          </w:tcPr>
+          <w:p>
+            <w:pPr>
+              <w:jc w:val="center"/>
+            </w:pPr>
+            <w:r>
+              <w:t>x</w:t>
+            </w:r>
+          </w:p>
+        </w:tc>
+        <w:tc>
+          <w:tcPr>
+            <w:tcW w:w="2124" w:type="dxa"/>
+          </w:tcPr>
+          <w:p>
+            <w:pPr>
+              <w:jc w:val="center"/>
+            </w:pPr>
+          </w:p>
+        </w:tc>
+      </w:tr>
+    </w:tbl>
+    <w:p/>
+    <w:p>
+      <w:pPr>
+        <w:spacing w:after="0"/>
+      </w:pPr>
+      <w:r>
+        <w:t>Documento de portabilidade</w:t>
+      </w:r>
+    </w:p>
+    <w:p>
+      <w:pPr>
+        <w:pStyle w:val="PargrafodaLista"/>
+        <w:numPr>
+          <w:ilvl w:val="0"/>
+          <w:numId w:val="1"/>
+        </w:numPr>
+      </w:pPr>
+      <w:r>
+        <w:t>Dados da empresa</w:t>
+      </w:r>
+      <w:r>
+        <w:t xml:space="preserve"> – a pessoa que te recebeu, o stakeholder, nome da empresa, nome do dono da empresa, responsável legal;</w:t>
+      </w:r>
+    </w:p>
+    <w:p>
+      <w:pPr>
+        <w:pStyle w:val="PargrafodaLista"/>
+        <w:numPr>
+          <w:ilvl w:val="0"/>
+          <w:numId w:val="1"/>
+        </w:numPr>
+      </w:pPr>
+      <w:r>
+        <w:t>Infraestrutura</w:t>
+      </w:r>
+    </w:p>
+    <w:p>
+      <w:pPr>
+        <w:pStyle w:val="PargrafodaLista"/>
+        <w:numPr>
+          <w:ilvl w:val="1"/>
+          <w:numId w:val="1"/>
+        </w:numPr>
+      </w:pPr>
+      <w:r>
+        <w:t>Rede de Dados</w:t>
+      </w:r>
+      <w:r>
+        <w:t xml:space="preserve"> – pontos de acesso, meios de transmissão</w:t>
+      </w:r>
+      <w:r>
+        <w:t xml:space="preserve"> (wi-fi-10mega)</w:t>
+      </w:r>
+      <w:r>
+        <w:t>,</w:t>
+      </w:r>
+      <w:r>
+        <w:t xml:space="preserve"> switch, servidor;</w:t>
+      </w:r>
+    </w:p>
+    <w:p>
+      <w:pPr>
+        <w:pStyle w:val="PargrafodaLista"/>
+        <w:numPr>
+          <w:ilvl w:val="1"/>
+          <w:numId w:val="1"/>
+        </w:numPr>
+      </w:pPr>
+      <w:r>
+        <w:t>Rede Elétrica</w:t>
+      </w:r>
+      <w:r>
+        <w:t xml:space="preserve"> – cabeamento, eficiencia por metragem; </w:t>
+      </w:r>
+    </w:p>
+    <w:p>
+      <w:pPr>
+        <w:pStyle w:val="PargrafodaLista"/>
+        <w:numPr>
+          <w:ilvl w:val="1"/>
+          <w:numId w:val="1"/>
+        </w:numPr>
+      </w:pPr>
+      <w:r>
+        <w:t>Computadores</w:t>
+      </w:r>
+      <w:r>
+        <w:t xml:space="preserve"> – requisitos mínimos para funcionamento; se for web, precisa doq, se for mobile precisa doq?</w:t>
+      </w:r>
+    </w:p>
+    <w:p>
+      <w:pPr>
+        <w:pStyle w:val="PargrafodaLista"/>
+        <w:numPr>
+          <w:ilvl w:val="1"/>
+          <w:numId w:val="1"/>
+        </w:numPr>
+      </w:pPr>
+      <w:r>
+        <w:t>Periféricos</w:t>
+      </w:r>
+      <w:r>
+        <w:t xml:space="preserve"> – impressora de pedido, máquina de cartão;</w:t>
+      </w:r>
+    </w:p>
+    <w:p>
+      <w:pPr>
+        <w:pStyle w:val="PargrafodaLista"/>
+        <w:numPr>
+          <w:ilvl w:val="0"/>
+          <w:numId w:val="1"/>
+        </w:numPr>
+      </w:pPr>
+      <w:r>
+        <w:t>Licenças</w:t>
+      </w:r>
+      <w:r>
+        <w:t xml:space="preserve"> – homologação</w:t>
+      </w:r>
+      <w:r>
+        <w:t>, e a 27002</w:t>
+      </w:r>
+      <w:r>
+        <w:t>;</w:t>
+      </w:r>
+    </w:p>
+    <w:p>
+      <w:pPr>
+        <w:pStyle w:val="PargrafodaLista"/>
+        <w:numPr>
+          <w:ilvl w:val="0"/>
+          <w:numId w:val="1"/>
+        </w:numPr>
+      </w:pPr>
+      <w:r>
+        <w:t>Recursos Humanos</w:t>
+      </w:r>
+      <w:r>
+        <w:t xml:space="preserve"> – alfabetização digital, ambientação</w:t>
+      </w:r>
+      <w:r>
+        <w:t>, como que faz um cadastro e login de usuário</w:t>
+      </w:r>
+      <w:r>
+        <w:t>;</w:t>
+      </w:r>
+    </w:p>
+    <w:p>
+      <w:pPr>
+        <w:pStyle w:val="PargrafodaLista"/>
+        <w:numPr>
+          <w:ilvl w:val="0"/>
+          <w:numId w:val="1"/>
+        </w:numPr>
+      </w:pPr>
+      <w:r>
+        <w:t>Configuração mínima</w:t>
+      </w:r>
+      <w:r>
+        <w:t xml:space="preserve"> – a nossa solução para que se tenha funcionamento eficiente precisa de android atual, windows 10, acesso a internet de 30MB</w:t>
+      </w:r>
+      <w:r>
+        <w:t>;</w:t>
+      </w:r>
+    </w:p>
+    <w:p>
+      <w:pPr>
+        <w:pStyle w:val="PargrafodaLista"/>
+        <w:numPr>
+          <w:ilvl w:val="0"/>
+          <w:numId w:val="1"/>
+        </w:numPr>
+      </w:pPr>
+      <w:r>
+        <w:lastRenderedPageBreak/>
+        <w:t>Responsável pelo documento</w:t>
+      </w:r>
+      <w:r>
+        <w:t xml:space="preserve"> – nome de quem fez o documento;</w:t>
+      </w:r>
+    </w:p>
+    <w:p>
+      <w:r>
+        <w:t>Embasado no documento de portabilidade conseguimos fazer um levantamento geral dos gastos necessários para fazer o sistema funcionar redondo;</w:t>
+      </w:r>
+    </w:p>
+    <w:p/>
+    <w:p/>
     <w:p/>
     <w:p/>
     <w:sectPr>
@@ -470,6 +856,103 @@
     </w:sectPr>
   </w:body>
 </w:document>
+</file>
+
+<file path=word/numbering.xml><?xml version="1.0" encoding="utf-8"?>
+<w:numbering xmlns:wpc="http://schemas.microsoft.com/office/word/2010/wordprocessingCanvas" xmlns:cx="http://schemas.microsoft.com/office/drawing/2014/chartex" xmlns:cx1="http://schemas.microsoft.com/office/drawing/2015/9/8/chartex" xmlns:cx2="http://schemas.microsoft.com/office/drawing/2015/10/21/chartex" xmlns:cx3="http://schemas.microsoft.com/office/drawing/2016/5/9/chartex" xmlns:cx4="http://schemas.microsoft.com/office/drawing/2016/5/10/chartex" xmlns:cx5="http://schemas.microsoft.com/office/drawing/2016/5/11/chartex" xmlns:cx6="http://schemas.microsoft.com/office/drawing/2016/5/12/chartex" xmlns:cx7="http://schemas.microsoft.com/office/drawing/2016/5/13/chartex" xmlns:cx8="http://schemas.microsoft.com/office/drawing/2016/5/14/chartex" xmlns:mc="http://schemas.openxmlformats.org/markup-compatibility/2006" xmlns:aink="http://schemas.microsoft.com/office/drawing/2016/ink" xmlns:am3d="http://schemas.microsoft.com/office/drawing/2017/model3d" xmlns:o="urn:schemas-microsoft-com:office:office" xmlns:oel="http://schemas.microsoft.com/office/2019/extlst" xmlns:r="http://schemas.openxmlformats.org/officeDocument/2006/relationships" xmlns:m="http://schemas.openxmlformats.org/officeDocument/2006/math" xmlns:v="urn:schemas-microsoft-com:vml" xmlns:wp14="http://schemas.microsoft.com/office/word/2010/wordprocessingDrawing" xmlns:wp="http://schemas.openxmlformats.org/drawingml/2006/wordprocessingDrawing" xmlns:w10="urn:schemas-microsoft-com:office:word" xmlns:w="http://schemas.openxmlformats.org/wordprocessingml/2006/main" xmlns:w14="http://schemas.microsoft.com/office/word/2010/wordml" xmlns:w15="http://schemas.microsoft.com/office/word/2012/wordml" xmlns:w16cex="http://schemas.microsoft.com/office/word/2018/wordml/cex" xmlns:w16cid="http://schemas.microsoft.com/office/word/2016/wordml/cid" xmlns:w16="http://schemas.microsoft.com/office/word/2018/wordml" xmlns:w16du="http://schemas.microsoft.com/office/word/2023/wordml/word16du" xmlns:w16sdtdh="http://schemas.microsoft.com/office/word/2020/wordml/sdtdatahash" xmlns:w16se="http://schemas.microsoft.com/office/word/2015/wordml/symex" xmlns:wpg="http://schemas.microsoft.com/office/word/2010/wordprocessingGroup" xmlns:wpi="http://schemas.microsoft.com/office/word/2010/wordprocessingInk" xmlns:wne="http://schemas.microsoft.com/office/word/2006/wordml" xmlns:wps="http://schemas.microsoft.com/office/word/2010/wordprocessingShape" mc:Ignorable="w14 w15 w16se w16cid w16 w16cex w16sdtdh w16du wp14">
+  <w:abstractNum w:abstractNumId="0" w15:restartNumberingAfterBreak="0">
+    <w:nsid w:val="74924864"/>
+    <w:multiLevelType w:val="hybridMultilevel"/>
+    <w:tmpl w:val="83DE547E"/>
+    <w:lvl w:ilvl="0" w:tplc="1F58EA00">
+      <w:start w:val="1"/>
+      <w:numFmt w:val="decimal"/>
+      <w:lvlText w:val="%1-"/>
+      <w:lvlJc w:val="left"/>
+      <w:pPr>
+        <w:ind w:left="720" w:hanging="360"/>
+      </w:pPr>
+      <w:rPr>
+        <w:rFonts w:hint="default"/>
+      </w:rPr>
+    </w:lvl>
+    <w:lvl w:ilvl="1" w:tplc="0416000F">
+      <w:start w:val="1"/>
+      <w:numFmt w:val="decimal"/>
+      <w:lvlText w:val="%2."/>
+      <w:lvlJc w:val="left"/>
+      <w:pPr>
+        <w:ind w:left="1440" w:hanging="360"/>
+      </w:pPr>
+    </w:lvl>
+    <w:lvl w:ilvl="2" w:tplc="0416001B" w:tentative="1">
+      <w:start w:val="1"/>
+      <w:numFmt w:val="lowerRoman"/>
+      <w:lvlText w:val="%3."/>
+      <w:lvlJc w:val="right"/>
+      <w:pPr>
+        <w:ind w:left="2160" w:hanging="180"/>
+      </w:pPr>
+    </w:lvl>
+    <w:lvl w:ilvl="3" w:tplc="0416000F" w:tentative="1">
+      <w:start w:val="1"/>
+      <w:numFmt w:val="decimal"/>
+      <w:lvlText w:val="%4."/>
+      <w:lvlJc w:val="left"/>
+      <w:pPr>
+        <w:ind w:left="2880" w:hanging="360"/>
+      </w:pPr>
+    </w:lvl>
+    <w:lvl w:ilvl="4" w:tplc="04160019" w:tentative="1">
+      <w:start w:val="1"/>
+      <w:numFmt w:val="lowerLetter"/>
+      <w:lvlText w:val="%5."/>
+      <w:lvlJc w:val="left"/>
+      <w:pPr>
+        <w:ind w:left="3600" w:hanging="360"/>
+      </w:pPr>
+    </w:lvl>
+    <w:lvl w:ilvl="5" w:tplc="0416001B" w:tentative="1">
+      <w:start w:val="1"/>
+      <w:numFmt w:val="lowerRoman"/>
+      <w:lvlText w:val="%6."/>
+      <w:lvlJc w:val="right"/>
+      <w:pPr>
+        <w:ind w:left="4320" w:hanging="180"/>
+      </w:pPr>
+    </w:lvl>
+    <w:lvl w:ilvl="6" w:tplc="0416000F" w:tentative="1">
+      <w:start w:val="1"/>
+      <w:numFmt w:val="decimal"/>
+      <w:lvlText w:val="%7."/>
+      <w:lvlJc w:val="left"/>
+      <w:pPr>
+        <w:ind w:left="5040" w:hanging="360"/>
+      </w:pPr>
+    </w:lvl>
+    <w:lvl w:ilvl="7" w:tplc="04160019" w:tentative="1">
+      <w:start w:val="1"/>
+      <w:numFmt w:val="lowerLetter"/>
+      <w:lvlText w:val="%8."/>
+      <w:lvlJc w:val="left"/>
+      <w:pPr>
+        <w:ind w:left="5760" w:hanging="360"/>
+      </w:pPr>
+    </w:lvl>
+    <w:lvl w:ilvl="8" w:tplc="0416001B" w:tentative="1">
+      <w:start w:val="1"/>
+      <w:numFmt w:val="lowerRoman"/>
+      <w:lvlText w:val="%9."/>
+      <w:lvlJc w:val="right"/>
+      <w:pPr>
+        <w:ind w:left="6480" w:hanging="180"/>
+      </w:pPr>
+    </w:lvl>
+  </w:abstractNum>
+  <w:num w:numId="1" w16cid:durableId="717976673">
+    <w:abstractNumId w:val="0"/>
+  </w:num>
+</w:numbering>
 </file>
 
 <file path=word/styles.xml><?xml version="1.0" encoding="utf-8"?>
@@ -1389,6 +1872,25 @@
       <w:spacing w:val="5"/>
     </w:rPr>
   </w:style>
+  <w:style w:type="table" w:styleId="Tabelacomgrade">
+    <w:name w:val="Table Grid"/>
+    <w:basedOn w:val="Tabelanormal"/>
+    <w:uiPriority w:val="39"/>
+    <w:rsid w:val="00E4437B"/>
+    <w:pPr>
+      <w:spacing w:after="0" w:line="240" w:lineRule="auto"/>
+    </w:pPr>
+    <w:tblPr>
+      <w:tblBorders>
+        <w:top w:val="single" w:sz="4" w:space="0" w:color="auto"/>
+        <w:left w:val="single" w:sz="4" w:space="0" w:color="auto"/>
+        <w:bottom w:val="single" w:sz="4" w:space="0" w:color="auto"/>
+        <w:right w:val="single" w:sz="4" w:space="0" w:color="auto"/>
+        <w:insideH w:val="single" w:sz="4" w:space="0" w:color="auto"/>
+        <w:insideV w:val="single" w:sz="4" w:space="0" w:color="auto"/>
+      </w:tblBorders>
+    </w:tblPr>
+  </w:style>
 </w:styles>
 </file>
 

</xml_diff>